<commit_message>
Sprint files consolidated to d2
Removed sprint backlog 1 and made sprint review 2 its own file.
</commit_message>
<xml_diff>
--- a/deliverable2/RootDigital_Deliverable_2_SprintReview.docx
+++ b/deliverable2/RootDigital_Deliverable_2_SprintReview.docx
@@ -2,354 +2,6 @@
 <file path=word/document.xml><?xml version="1.0" encoding="utf-8"?>
 <w:document xmlns:wpc="http://schemas.microsoft.com/office/word/2010/wordprocessingCanvas" xmlns:cx="http://schemas.microsoft.com/office/drawing/2014/chartex" xmlns:cx1="http://schemas.microsoft.com/office/drawing/2015/9/8/chartex" xmlns:cx2="http://schemas.microsoft.com/office/drawing/2015/10/21/chartex" xmlns:cx3="http://schemas.microsoft.com/office/drawing/2016/5/9/chartex" xmlns:cx4="http://schemas.microsoft.com/office/drawing/2016/5/10/chartex" xmlns:cx5="http://schemas.microsoft.com/office/drawing/2016/5/11/chartex" xmlns:cx6="http://schemas.microsoft.com/office/drawing/2016/5/12/chartex" xmlns:cx7="http://schemas.microsoft.com/office/drawing/2016/5/13/chartex" xmlns:cx8="http://schemas.microsoft.com/office/drawing/2016/5/14/chartex" xmlns:mc="http://schemas.openxmlformats.org/markup-compatibility/2006" xmlns:aink="http://schemas.microsoft.com/office/drawing/2016/ink" xmlns:am3d="http://schemas.microsoft.com/office/drawing/2017/model3d" xmlns:o="urn:schemas-microsoft-com:office:office" xmlns:oel="http://schemas.microsoft.com/office/2019/extlst" xmlns:r="http://schemas.openxmlformats.org/officeDocument/2006/relationships" xmlns:m="http://schemas.openxmlformats.org/officeDocument/2006/math" xmlns:v="urn:schemas-microsoft-com:vml" xmlns:wp14="http://schemas.microsoft.com/office/word/2010/wordprocessingDrawing" xmlns:wp="http://schemas.openxmlformats.org/drawingml/2006/wordprocessingDrawing" xmlns:w10="urn:schemas-microsoft-com:office:word" xmlns:w="http://schemas.openxmlformats.org/wordprocessingml/2006/main" xmlns:w14="http://schemas.microsoft.com/office/word/2010/wordml" xmlns:w15="http://schemas.microsoft.com/office/word/2012/wordml" xmlns:w16cex="http://schemas.microsoft.com/office/word/2018/wordml/cex" xmlns:w16cid="http://schemas.microsoft.com/office/word/2016/wordml/cid" xmlns:w16="http://schemas.microsoft.com/office/word/2018/wordml" xmlns:w16sdtdh="http://schemas.microsoft.com/office/word/2020/wordml/sdtdatahash" xmlns:w16se="http://schemas.microsoft.com/office/word/2015/wordml/symex" xmlns:wpg="http://schemas.microsoft.com/office/word/2010/wordprocessingGroup" xmlns:wpi="http://schemas.microsoft.com/office/word/2010/wordprocessingInk" xmlns:wne="http://schemas.microsoft.com/office/word/2006/wordml" xmlns:wps="http://schemas.microsoft.com/office/word/2010/wordprocessingShape" mc:Ignorable="w14 w15 w16se w16cid w16 w16cex w16sdtdh wp14">
   <w:body>
-    <w:p>
-      <w:pPr>
-        <w:pStyle w:val="Heading1"/>
-        <w:spacing w:line="276" w:lineRule="auto"/>
-      </w:pPr>
-      <w:r>
-        <w:t>Sprint Review 1</w:t>
-      </w:r>
-    </w:p>
-    <w:p>
-      <w:pPr>
-        <w:spacing w:line="276" w:lineRule="auto"/>
-      </w:pPr>
-    </w:p>
-    <w:p>
-      <w:pPr>
-        <w:spacing w:line="276" w:lineRule="auto"/>
-        <w:rPr>
-          <w:rFonts w:ascii="Roboto" w:hAnsi="Roboto"/>
-        </w:rPr>
-      </w:pPr>
-      <w:r>
-        <w:rPr>
-          <w:rFonts w:ascii="Roboto" w:hAnsi="Roboto"/>
-        </w:rPr>
-        <w:t>Product Owner: Johnny Sylvain</w:t>
-      </w:r>
-    </w:p>
-    <w:p>
-      <w:pPr>
-        <w:spacing w:line="276" w:lineRule="auto"/>
-        <w:rPr>
-          <w:rFonts w:ascii="Roboto" w:hAnsi="Roboto"/>
-        </w:rPr>
-      </w:pPr>
-      <w:r>
-        <w:rPr>
-          <w:rFonts w:ascii="Roboto" w:hAnsi="Roboto"/>
-        </w:rPr>
-        <w:t xml:space="preserve">Scrum Master: </w:t>
-      </w:r>
-      <w:r>
-        <w:rPr>
-          <w:rFonts w:ascii="Roboto" w:eastAsia="Courier New" w:hAnsi="Roboto" w:cs="Courier New"/>
-        </w:rPr>
-        <w:t>Zachary Scott</w:t>
-      </w:r>
-    </w:p>
-    <w:p>
-      <w:pPr>
-        <w:spacing w:line="276" w:lineRule="auto"/>
-        <w:rPr>
-          <w:rFonts w:ascii="Roboto" w:hAnsi="Roboto"/>
-        </w:rPr>
-      </w:pPr>
-      <w:r>
-        <w:rPr>
-          <w:rFonts w:ascii="Roboto" w:hAnsi="Roboto"/>
-        </w:rPr>
-        <w:t xml:space="preserve">Development Team: </w:t>
-      </w:r>
-      <w:r>
-        <w:rPr>
-          <w:rFonts w:ascii="Roboto" w:eastAsia="Courier New" w:hAnsi="Roboto" w:cs="Courier New"/>
-        </w:rPr>
-        <w:t>Riley Mills, Cole Adams, Evan Mutchler</w:t>
-      </w:r>
-    </w:p>
-    <w:p>
-      <w:pPr>
-        <w:spacing w:line="276" w:lineRule="auto"/>
-        <w:rPr>
-          <w:rFonts w:ascii="Roboto" w:eastAsia="Courier New" w:hAnsi="Roboto" w:cs="Courier New"/>
-        </w:rPr>
-      </w:pPr>
-    </w:p>
-    <w:p>
-      <w:pPr>
-        <w:pStyle w:val="Heading4"/>
-      </w:pPr>
-      <w:r>
-        <w:t>Features Implemented</w:t>
-      </w:r>
-    </w:p>
-    <w:p>
-      <w:pPr>
-        <w:pStyle w:val="BodyText"/>
-        <w:numPr>
-          <w:ilvl w:val="0"/>
-          <w:numId w:val="3"/>
-        </w:numPr>
-      </w:pPr>
-      <w:r>
-        <w:t xml:space="preserve">An SRS was created and formatted by Scrum Master, with </w:t>
-      </w:r>
-      <w:proofErr w:type="gramStart"/>
-      <w:r>
-        <w:t>the majority of</w:t>
-      </w:r>
-      <w:proofErr w:type="gramEnd"/>
-      <w:r>
-        <w:t xml:space="preserve"> functional/nonfunctional requirements being created by the Development Team.</w:t>
-      </w:r>
-    </w:p>
-    <w:p>
-      <w:pPr>
-        <w:pStyle w:val="BodyText"/>
-        <w:numPr>
-          <w:ilvl w:val="0"/>
-          <w:numId w:val="3"/>
-        </w:numPr>
-      </w:pPr>
-      <w:r>
-        <w:t xml:space="preserve">An empty Android Studio Project has been created by the Product Owner, utilizing Android API version 29. </w:t>
-      </w:r>
-    </w:p>
-    <w:p>
-      <w:pPr>
-        <w:pStyle w:val="BodyText"/>
-        <w:numPr>
-          <w:ilvl w:val="0"/>
-          <w:numId w:val="3"/>
-        </w:numPr>
-      </w:pPr>
-      <w:r>
-        <w:t xml:space="preserve">A Sprint Backlog has been created by the Product Owner. </w:t>
-      </w:r>
-    </w:p>
-    <w:p>
-      <w:pPr>
-        <w:pStyle w:val="BodyText"/>
-        <w:numPr>
-          <w:ilvl w:val="0"/>
-          <w:numId w:val="3"/>
-        </w:numPr>
-      </w:pPr>
-      <w:r>
-        <w:t xml:space="preserve">The Development Team created UI mockups for 3 screens. </w:t>
-      </w:r>
-    </w:p>
-    <w:p>
-      <w:pPr>
-        <w:pStyle w:val="BodyText"/>
-        <w:numPr>
-          <w:ilvl w:val="0"/>
-          <w:numId w:val="3"/>
-        </w:numPr>
-      </w:pPr>
-      <w:r>
-        <w:t xml:space="preserve">Sprint Review Document has been created and Spring Review 1 filled out by the Scrum Master. </w:t>
-      </w:r>
-    </w:p>
-    <w:p>
-      <w:pPr>
-        <w:pStyle w:val="BodyText"/>
-        <w:numPr>
-          <w:ilvl w:val="0"/>
-          <w:numId w:val="3"/>
-        </w:numPr>
-      </w:pPr>
-      <w:r>
-        <w:t xml:space="preserve">A README.md has been created by the Scrum Master. </w:t>
-      </w:r>
-    </w:p>
-    <w:p>
-      <w:pPr>
-        <w:pStyle w:val="Heading4"/>
-      </w:pPr>
-      <w:r>
-        <w:t>Issues Fixed</w:t>
-      </w:r>
-    </w:p>
-    <w:p>
-      <w:pPr>
-        <w:pStyle w:val="BodyText"/>
-        <w:numPr>
-          <w:ilvl w:val="0"/>
-          <w:numId w:val="4"/>
-        </w:numPr>
-      </w:pPr>
-      <w:r>
-        <w:t xml:space="preserve">Per feedback on Deliverable 0, several User Stories that should have been two separate stories have been split up. </w:t>
-      </w:r>
-    </w:p>
-    <w:p>
-      <w:pPr>
-        <w:pStyle w:val="Heading4"/>
-      </w:pPr>
-      <w:r>
-        <w:t>Implementation Review</w:t>
-      </w:r>
-    </w:p>
-    <w:p>
-      <w:pPr>
-        <w:pStyle w:val="BodyText"/>
-      </w:pPr>
-      <w:r>
-        <w:t xml:space="preserve">We initially had a problem involving most team members being unable to open the SRS file, but this was solved during the Feb 18 meeting. Following that, filling out the SRS was a simple and effective process with the given template. All team members are growing accustomed to using </w:t>
-      </w:r>
-      <w:proofErr w:type="spellStart"/>
-      <w:r>
-        <w:t>ClickUp</w:t>
-      </w:r>
-      <w:proofErr w:type="spellEnd"/>
-      <w:r>
-        <w:t xml:space="preserve"> and Android, both on their own time and within meetings. </w:t>
-      </w:r>
-    </w:p>
-    <w:p>
-      <w:pPr>
-        <w:pStyle w:val="Heading4"/>
-      </w:pPr>
-      <w:r>
-        <w:t>Changes Made</w:t>
-      </w:r>
-    </w:p>
-    <w:p>
-      <w:pPr>
-        <w:pStyle w:val="BodyText"/>
-      </w:pPr>
-      <w:r>
-        <w:t xml:space="preserve">Product owner has kept the Kanban board up to date, including assigning priority values to each user story. </w:t>
-      </w:r>
-    </w:p>
-    <w:p>
-      <w:pPr>
-        <w:pStyle w:val="Heading4"/>
-      </w:pPr>
-      <w:r>
-        <w:t>Plans for Next Sprint</w:t>
-      </w:r>
-    </w:p>
-    <w:p>
-      <w:pPr>
-        <w:pStyle w:val="BodyText"/>
-        <w:numPr>
-          <w:ilvl w:val="0"/>
-          <w:numId w:val="5"/>
-        </w:numPr>
-      </w:pPr>
-      <w:r>
-        <w:t>Continue to update the product and sprint backlogs.</w:t>
-      </w:r>
-    </w:p>
-    <w:p>
-      <w:pPr>
-        <w:pStyle w:val="BodyText"/>
-        <w:numPr>
-          <w:ilvl w:val="0"/>
-          <w:numId w:val="5"/>
-        </w:numPr>
-      </w:pPr>
-      <w:r>
-        <w:t xml:space="preserve">Update the SRS based on feedback. </w:t>
-      </w:r>
-    </w:p>
-    <w:p>
-      <w:pPr>
-        <w:pStyle w:val="BodyText"/>
-        <w:numPr>
-          <w:ilvl w:val="0"/>
-          <w:numId w:val="5"/>
-        </w:numPr>
-      </w:pPr>
-      <w:r>
-        <w:t xml:space="preserve">Create </w:t>
-      </w:r>
-      <w:r>
-        <w:t>an</w:t>
-      </w:r>
-      <w:r>
-        <w:t xml:space="preserve"> Architecture Design document.</w:t>
-      </w:r>
-    </w:p>
-    <w:p>
-      <w:pPr>
-        <w:pStyle w:val="BodyText"/>
-        <w:numPr>
-          <w:ilvl w:val="0"/>
-          <w:numId w:val="5"/>
-        </w:numPr>
-      </w:pPr>
-      <w:r>
-        <w:t xml:space="preserve">Create a document for Use Case Descriptions and Use Case Models. </w:t>
-      </w:r>
-    </w:p>
-    <w:p>
-      <w:pPr>
-        <w:pStyle w:val="BodyText"/>
-        <w:numPr>
-          <w:ilvl w:val="0"/>
-          <w:numId w:val="5"/>
-        </w:numPr>
-      </w:pPr>
-      <w:r>
-        <w:t>Create a</w:t>
-      </w:r>
-      <w:r>
-        <w:t>nd</w:t>
-      </w:r>
-      <w:r>
-        <w:t xml:space="preserve"> perform a Focus Group document. </w:t>
-      </w:r>
-    </w:p>
-    <w:p>
-      <w:pPr>
-        <w:pStyle w:val="BodyText"/>
-        <w:numPr>
-          <w:ilvl w:val="0"/>
-          <w:numId w:val="5"/>
-        </w:numPr>
-      </w:pPr>
-      <w:r>
-        <w:t xml:space="preserve">Update this document with the following sprint review. </w:t>
-      </w:r>
-    </w:p>
-    <w:p>
-      <w:pPr>
-        <w:pStyle w:val="Heading4"/>
-      </w:pPr>
-      <w:r>
-        <w:t>Scrum Review</w:t>
-      </w:r>
-    </w:p>
-    <w:p>
-      <w:pPr>
-        <w:pStyle w:val="BodyText"/>
-      </w:pPr>
-      <w:r>
-        <w:t xml:space="preserve">Scrums have been consistent for our team – we have consistently had at least 2 meeting a week. One of these meetings is usually during a weekday, and the other on Saturdays. We also typically regroup after class meetings. </w:t>
-      </w:r>
-    </w:p>
-    <w:p>
-      <w:pPr>
-        <w:pStyle w:val="BodyText"/>
-      </w:pPr>
-      <w:r>
-        <w:t xml:space="preserve">In meetings, we usually have a docket of items to address, and people usually get their assignments for the upcoming submission. In the future, we may work towards somehow integrating these behaviors into </w:t>
-      </w:r>
-      <w:proofErr w:type="spellStart"/>
-      <w:r>
-        <w:t>ClickUp</w:t>
-      </w:r>
-      <w:proofErr w:type="spellEnd"/>
-      <w:r>
-        <w:t xml:space="preserve">, as they are generally contained in our Discord Group DM as of now. </w:t>
-      </w:r>
-    </w:p>
     <w:p>
       <w:pPr>
         <w:keepNext/>
@@ -863,7 +515,6 @@
       </w:pPr>
       <w:proofErr w:type="gramStart"/>
       <w:r>
-        <w:lastRenderedPageBreak/>
         <w:t>In order t</w:t>
       </w:r>
       <w:r>

</xml_diff>